<commit_message>
update manuels utilisateurs + suppression todos + cleanup code
</commit_message>
<xml_diff>
--- a/Rendus/Rendu final/ManuelUtilisateur.docx
+++ b/Rendus/Rendu final/ManuelUtilisateur.docx
@@ -185,6 +185,7 @@
                 <w:dataBinding w:prefixMappings="xmlns:ns0='http://purl.org/dc/elements/1.1/' xmlns:ns1='http://schemas.openxmlformats.org/package/2006/metadata/core-properties' " w:xpath="/ns1:coreProperties[1]/ns0:subject[1]" w:storeItemID="{6C3C8BC8-F283-45AE-878A-BAB7291924A1}"/>
                 <w:text/>
               </w:sdtPr>
+              <w:sdtEndPr/>
               <w:sdtContent>
                 <w:p>
                   <w:pPr>
@@ -305,6 +306,7 @@
                                         <w:calendar w:val="gregorian"/>
                                       </w:date>
                                     </w:sdtPr>
+                                    <w:sdtEndPr/>
                                     <w:sdtContent>
                                       <w:p>
                                         <w:pPr>
@@ -1978,7 +1980,33 @@
         <w:jc w:val="both"/>
       </w:pPr>
       <w:r>
-        <w:t>Pour démarrer notre programme</w:t>
+        <w:t xml:space="preserve">Avant de démarrer notre programme, vous devez ajouter la base de données à votre serveur local MYSQL. Pour cela, utilisez le fichier </w:t>
+      </w:r>
+      <w:proofErr w:type="spellStart"/>
+      <w:r>
+        <w:t>BDD.sql</w:t>
+      </w:r>
+      <w:proofErr w:type="spellEnd"/>
+      <w:r>
+        <w:t xml:space="preserve"> qui créera la base de données et importera la table et les données des utilisateurs qu’elle contient.</w:t>
+      </w:r>
+    </w:p>
+    <w:p>
+      <w:pPr>
+        <w:jc w:val="both"/>
+      </w:pPr>
+    </w:p>
+    <w:p>
+      <w:pPr>
+        <w:jc w:val="both"/>
+      </w:pPr>
+      <w:bookmarkStart w:id="3" w:name="_GoBack"/>
+      <w:r>
+        <w:t xml:space="preserve">Pour </w:t>
+      </w:r>
+      <w:bookmarkEnd w:id="3"/>
+      <w:r>
+        <w:t>démarrer notre programme</w:t>
       </w:r>
       <w:r>
         <w:t>,</w:t>
@@ -2005,12 +2033,7 @@
         <w:t xml:space="preserve"> </w:t>
       </w:r>
       <w:r>
-        <w:t>Une petite fenêtre avec un bouton unique « Quitter » apparaît et le serveur démarre. Cliquer sur le bouton fer</w:t>
-      </w:r>
-      <w:bookmarkStart w:id="3" w:name="_GoBack"/>
-      <w:bookmarkEnd w:id="3"/>
-      <w:r>
-        <w:t>me la fenêtre et stoppe le serveur.</w:t>
+        <w:t>Une petite fenêtre avec un bouton unique « Quitter » apparaît et le serveur démarre. Cliquer sur le bouton ferme la fenêtre et stoppe le serveur.</w:t>
       </w:r>
     </w:p>
     <w:p>
@@ -2111,6 +2134,9 @@
         <w:jc w:val="both"/>
       </w:pPr>
       <w:r>
+        <w:rPr>
+          <w:noProof/>
+        </w:rPr>
         <w:drawing>
           <wp:inline distT="0" distB="0" distL="0" distR="0" wp14:anchorId="1AE9FBE0" wp14:editId="05C10FBF">
             <wp:extent cx="5756910" cy="4048760"/>
@@ -2208,6 +2234,7 @@
       <w:bookmarkStart w:id="9" w:name="_Toc516752866"/>
       <w:bookmarkStart w:id="10" w:name="_Toc516790668"/>
       <w:r>
+        <w:lastRenderedPageBreak/>
         <w:t>Jouer en local</w:t>
       </w:r>
       <w:bookmarkEnd w:id="9"/>
@@ -2246,6 +2273,9 @@
         <w:br w:type="page"/>
       </w:r>
       <w:r>
+        <w:rPr>
+          <w:noProof/>
+        </w:rPr>
         <w:lastRenderedPageBreak/>
         <w:drawing>
           <wp:inline distT="0" distB="0" distL="0" distR="0" wp14:anchorId="3B68E1D3" wp14:editId="0C00C4DF">
@@ -2995,6 +3025,9 @@
         <w:jc w:val="center"/>
       </w:pPr>
       <w:r>
+        <w:rPr>
+          <w:noProof/>
+        </w:rPr>
         <w:lastRenderedPageBreak/>
         <w:drawing>
           <wp:inline distT="0" distB="0" distL="0" distR="0" wp14:anchorId="2ABDD8AF" wp14:editId="4E9E9F66">
@@ -5659,6 +5692,11 @@
         <w:docPartUnique/>
       </w:docPartObj>
     </w:sdtPr>
+    <w:sdtEndPr>
+      <w:rPr>
+        <w:rStyle w:val="Numrodepage"/>
+      </w:rPr>
+    </w:sdtEndPr>
     <w:sdtContent>
       <w:p>
         <w:pPr>
@@ -5711,6 +5749,11 @@
         <w:docPartUnique/>
       </w:docPartObj>
     </w:sdtPr>
+    <w:sdtEndPr>
+      <w:rPr>
+        <w:rStyle w:val="Numrodepage"/>
+      </w:rPr>
+    </w:sdtEndPr>
     <w:sdtContent>
       <w:p>
         <w:pPr>
@@ -10006,7 +10049,7 @@
 </file>
 
 <file path=customXml/itemProps2.xml><?xml version="1.0" encoding="utf-8"?>
-<ds:datastoreItem xmlns:ds="http://schemas.openxmlformats.org/officeDocument/2006/customXml" ds:itemID="{74565CFC-C56B-D149-9111-DCAD6C54629D}">
+<ds:datastoreItem xmlns:ds="http://schemas.openxmlformats.org/officeDocument/2006/customXml" ds:itemID="{D3523992-A990-2343-A89C-F1587B8837B3}">
   <ds:schemaRefs>
     <ds:schemaRef ds:uri="http://schemas.openxmlformats.org/officeDocument/2006/bibliography"/>
   </ds:schemaRefs>

</xml_diff>